<commit_message>
Example of custom collapse plugin.
</commit_message>
<xml_diff>
--- a/Intermediate/CollapseRegion (Java)/src/main/resources/Collapse.docx
+++ b/Intermediate/CollapseRegion (Java)/src/main/resources/Collapse.docx
@@ -1,6 +1,6 @@
 
 <file path=word/document.xml><?xml version="1.0" encoding="utf-8"?>
-<w:document xmlns:wpc="http://schemas.microsoft.com/office/word/2010/wordprocessingCanvas" xmlns:mc="http://schemas.openxmlformats.org/markup-compatibility/2006" xmlns:o="urn:schemas-microsoft-com:office:office" xmlns:r="http://schemas.openxmlformats.org/officeDocument/2006/relationships" xmlns:m="http://schemas.openxmlformats.org/officeDocument/2006/math" xmlns:v="urn:schemas-microsoft-com:vml" xmlns:wp14="http://schemas.microsoft.com/office/word/2010/wordprocessingDrawing" xmlns:wp="http://schemas.openxmlformats.org/drawingml/2006/wordprocessingDrawing" xmlns:w10="urn:schemas-microsoft-com:office:word" xmlns:w="http://schemas.openxmlformats.org/wordprocessingml/2006/main" xmlns:w14="http://schemas.microsoft.com/office/word/2010/wordml" xmlns:wpg="http://schemas.microsoft.com/office/word/2010/wordprocessingGroup" xmlns:wpi="http://schemas.microsoft.com/office/word/2010/wordprocessingInk" xmlns:wne="http://schemas.microsoft.com/office/word/2006/wordml" xmlns:wps="http://schemas.microsoft.com/office/word/2010/wordprocessingShape" mc:Ignorable="w14 wp14">
+<w:document xmlns:ve="http://schemas.openxmlformats.org/markup-compatibility/2006" xmlns:o="urn:schemas-microsoft-com:office:office" xmlns:r="http://schemas.openxmlformats.org/officeDocument/2006/relationships" xmlns:m="http://schemas.openxmlformats.org/officeDocument/2006/math" xmlns:v="urn:schemas-microsoft-com:vml" xmlns:wp="http://schemas.openxmlformats.org/drawingml/2006/wordprocessingDrawing" xmlns:w10="urn:schemas-microsoft-com:office:word" xmlns:w="http://schemas.openxmlformats.org/wordprocessingml/2006/main" xmlns:wne="http://schemas.microsoft.com/office/word/2006/wordml">
   <w:body>
     <w:p>
       <w:pPr>
@@ -35,6 +35,7 @@
         </w:rPr>
         <w:t>[[</w:t>
       </w:r>
+      <w:proofErr w:type="spellStart"/>
       <w:r>
         <w:rPr>
           <w:lang w:val="en-US"/>
@@ -45,8 +46,16 @@
         <w:rPr>
           <w:lang w:val="en-US"/>
         </w:rPr>
-        <w:t>PaybackYears]</w:t>
+        <w:t>PaybackYears</w:t>
       </w:r>
+      <w:proofErr w:type="spellEnd"/>
+      <w:r>
+        <w:rPr>
+          <w:lang w:val="en-US"/>
+        </w:rPr>
+        <w:t>]</w:t>
+      </w:r>
+      <w:proofErr w:type="gramStart"/>
       <w:r>
         <w:rPr>
           <w:lang w:val="en-US"/>
@@ -55,6 +64,7 @@
       </w:r>
       <w:bookmarkStart w:id="0" w:name="_GoBack"/>
       <w:bookmarkEnd w:id="0"/>
+      <w:proofErr w:type="gramEnd"/>
       <w:r>
         <w:rPr>
           <w:lang w:val="en-US"/>
@@ -81,6 +91,7 @@
         </w:rPr>
         <w:t>[[</w:t>
       </w:r>
+      <w:proofErr w:type="spellStart"/>
       <w:r>
         <w:rPr>
           <w:lang w:val="en-US"/>
@@ -91,14 +102,57 @@
         <w:rPr>
           <w:lang w:val="en-US"/>
         </w:rPr>
-        <w:t>UcCheck]:bool(Passed,Failed,Missing)]</w:t>
+        <w:t>UcCheck</w:t>
+      </w:r>
+      <w:proofErr w:type="spellEnd"/>
+      <w:r>
+        <w:rPr>
+          <w:lang w:val="en-US"/>
+        </w:rPr>
+        <w:t>]</w:t>
+      </w:r>
+      <w:proofErr w:type="gramStart"/>
+      <w:r>
+        <w:rPr>
+          <w:lang w:val="en-US"/>
+        </w:rPr>
+        <w:t>:</w:t>
+      </w:r>
+      <w:proofErr w:type="spellStart"/>
+      <w:r>
+        <w:rPr>
+          <w:lang w:val="en-US"/>
+        </w:rPr>
+        <w:t>bool</w:t>
+      </w:r>
+      <w:proofErr w:type="spellEnd"/>
+      <w:proofErr w:type="gramEnd"/>
+      <w:r>
+        <w:rPr>
+          <w:lang w:val="en-US"/>
+        </w:rPr>
+        <w:t>(</w:t>
+      </w:r>
+      <w:proofErr w:type="spellStart"/>
+      <w:r>
+        <w:rPr>
+          <w:lang w:val="en-US"/>
+        </w:rPr>
+        <w:t>Passed,Failed,Missing</w:t>
+      </w:r>
+      <w:proofErr w:type="spellEnd"/>
+      <w:r>
+        <w:rPr>
+          <w:lang w:val="en-US"/>
+        </w:rPr>
+        <w:t>)]</w:t>
       </w:r>
     </w:p>
     <w:tbl>
       <w:tblPr>
         <w:tblStyle w:val="TableGrid"/>
         <w:tblW w:w="0" w:type="auto"/>
-        <w:tblLook w:val="04A0" w:firstRow="1" w:lastRow="0" w:firstColumn="1" w:lastColumn="0" w:noHBand="0" w:noVBand="1"/>
+        <w:tblLook w:val="04A0"/>
       </w:tblPr>
       <w:tblGrid>
         <w:gridCol w:w="9288"/>
@@ -126,6 +180,7 @@
               </w:rPr>
               <w:t>UC check message: [[</w:t>
             </w:r>
+            <w:proofErr w:type="spellStart"/>
             <w:r>
               <w:rPr>
                 <w:lang w:val="en-US"/>
@@ -138,11 +193,38 @@
               </w:rPr>
               <w:t>UcCheckResponse</w:t>
             </w:r>
-            <w:r>
-              <w:rPr>
-                <w:lang w:val="en-US"/>
-              </w:rPr>
-              <w:t>]:collapse]</w:t>
+            <w:proofErr w:type="spellEnd"/>
+            <w:r>
+              <w:rPr>
+                <w:lang w:val="en-US"/>
+              </w:rPr>
+              <w:t>]:</w:t>
+            </w:r>
+            <w:proofErr w:type="spellStart"/>
+            <w:r>
+              <w:rPr>
+                <w:lang w:val="en-US"/>
+              </w:rPr>
+              <w:t>collapse</w:t>
+            </w:r>
+            <w:r>
+              <w:rPr>
+                <w:lang w:val="en-US"/>
+              </w:rPr>
+              <w:t>If</w:t>
+            </w:r>
+            <w:proofErr w:type="spellEnd"/>
+            <w:r>
+              <w:rPr>
+                <w:lang w:val="en-US"/>
+              </w:rPr>
+              <w:t>(Ok)</w:t>
+            </w:r>
+            <w:r>
+              <w:rPr>
+                <w:lang w:val="en-US"/>
+              </w:rPr>
+              <w:t>]</w:t>
             </w:r>
           </w:p>
         </w:tc>
@@ -181,6 +263,7 @@
         </w:rPr>
         <w:t>[[</w:t>
       </w:r>
+      <w:proofErr w:type="spellStart"/>
       <w:r>
         <w:rPr>
           <w:lang w:val="en-US"/>
@@ -203,7 +286,14 @@
         <w:rPr>
           <w:lang w:val="en-US"/>
         </w:rPr>
-        <w:t>Name]]</w:t>
+        <w:t>Name</w:t>
+      </w:r>
+      <w:proofErr w:type="spellEnd"/>
+      <w:r>
+        <w:rPr>
+          <w:lang w:val="en-US"/>
+        </w:rPr>
+        <w:t>]]</w:t>
       </w:r>
     </w:p>
     <w:tbl>
@@ -218,7 +308,7 @@
           <w:insideH w:val="none" w:sz="0" w:space="0" w:color="auto"/>
           <w:insideV w:val="none" w:sz="0" w:space="0" w:color="auto"/>
         </w:tblBorders>
-        <w:tblLook w:val="04A0" w:firstRow="1" w:lastRow="0" w:firstColumn="1" w:lastColumn="0" w:noHBand="0" w:noVBand="1"/>
+        <w:tblLook w:val="04A0"/>
       </w:tblPr>
       <w:tblGrid>
         <w:gridCol w:w="9288"/>
@@ -246,6 +336,7 @@
               </w:rPr>
               <w:t>[[</w:t>
             </w:r>
+            <w:proofErr w:type="spellStart"/>
             <w:r>
               <w:rPr>
                 <w:lang w:val="en-US"/>
@@ -280,7 +371,14 @@
               <w:rPr>
                 <w:lang w:val="en-US"/>
               </w:rPr>
-              <w:t>Name]]</w:t>
+              <w:t>Name</w:t>
+            </w:r>
+            <w:proofErr w:type="spellEnd"/>
+            <w:r>
+              <w:rPr>
+                <w:lang w:val="en-US"/>
+              </w:rPr>
+              <w:t>]]</w:t>
             </w:r>
             <w:r>
               <w:rPr>
@@ -288,6 +386,7 @@
               </w:rPr>
               <w:t xml:space="preserve"> [[</w:t>
             </w:r>
+            <w:proofErr w:type="spellStart"/>
             <w:r>
               <w:rPr>
                 <w:lang w:val="en-US"/>
@@ -310,7 +409,21 @@
               <w:rPr>
                 <w:lang w:val="en-US"/>
               </w:rPr>
-              <w:t>FromUntil]:collapse</w:t>
+              <w:t>FromUntil</w:t>
+            </w:r>
+            <w:proofErr w:type="spellEnd"/>
+            <w:r>
+              <w:rPr>
+                <w:lang w:val="en-US"/>
+              </w:rPr>
+              <w:t>]:</w:t>
+            </w:r>
+            <w:proofErr w:type="spellStart"/>
+            <w:r>
+              <w:rPr>
+                <w:lang w:val="en-US"/>
+              </w:rPr>
+              <w:t>collapse</w:t>
             </w:r>
             <w:r>
               <w:rPr>
@@ -318,6 +431,7 @@
               </w:rPr>
               <w:t>:hide</w:t>
             </w:r>
+            <w:proofErr w:type="spellEnd"/>
             <w:r>
               <w:rPr>
                 <w:lang w:val="en-US"/>
@@ -544,6 +658,7 @@
               </w:rPr>
               <w:t>[[</w:t>
             </w:r>
+            <w:proofErr w:type="spellStart"/>
             <w:r>
               <w:rPr>
                 <w:lang w:val="en-US"/>
@@ -578,7 +693,14 @@
               <w:rPr>
                 <w:lang w:val="en-US"/>
               </w:rPr>
-              <w:t>Name]]</w:t>
+              <w:t>Name</w:t>
+            </w:r>
+            <w:proofErr w:type="spellEnd"/>
+            <w:r>
+              <w:rPr>
+                <w:lang w:val="en-US"/>
+              </w:rPr>
+              <w:t>]]</w:t>
             </w:r>
             <w:r>
               <w:rPr>
@@ -586,6 +708,7 @@
               </w:rPr>
               <w:t xml:space="preserve"> [[</w:t>
             </w:r>
+            <w:proofErr w:type="spellStart"/>
             <w:r>
               <w:rPr>
                 <w:lang w:val="en-US"/>
@@ -608,7 +731,21 @@
               <w:rPr>
                 <w:lang w:val="en-US"/>
               </w:rPr>
-              <w:t>From]:collapse</w:t>
+              <w:t>From</w:t>
+            </w:r>
+            <w:proofErr w:type="spellEnd"/>
+            <w:r>
+              <w:rPr>
+                <w:lang w:val="en-US"/>
+              </w:rPr>
+              <w:t>]:</w:t>
+            </w:r>
+            <w:proofErr w:type="spellStart"/>
+            <w:r>
+              <w:rPr>
+                <w:lang w:val="en-US"/>
+              </w:rPr>
+              <w:t>collapse</w:t>
             </w:r>
             <w:r>
               <w:rPr>
@@ -616,6 +753,7 @@
               </w:rPr>
               <w:t>:hide</w:t>
             </w:r>
+            <w:proofErr w:type="spellEnd"/>
             <w:r>
               <w:rPr>
                 <w:lang w:val="en-US"/>
@@ -734,7 +872,7 @@
       <w:tblPr>
         <w:tblStyle w:val="TableGrid"/>
         <w:tblW w:w="0" w:type="auto"/>
-        <w:tblLook w:val="04A0" w:firstRow="1" w:lastRow="0" w:firstColumn="1" w:lastColumn="0" w:noHBand="0" w:noVBand="1"/>
+        <w:tblLook w:val="04A0"/>
       </w:tblPr>
       <w:tblGrid>
         <w:gridCol w:w="9288"/>
@@ -770,17 +908,39 @@
               </w:rPr>
               <w:t xml:space="preserve"> [[</w:t>
             </w:r>
-            <w:r>
-              <w:rPr>
-                <w:lang w:val="en-US"/>
-              </w:rPr>
-              <w:t>get</w:t>
-            </w:r>
-            <w:r>
-              <w:rPr>
-                <w:lang w:val="en-US"/>
-              </w:rPr>
-              <w:t>CoApplicant]:collapse</w:t>
+            <w:proofErr w:type="spellStart"/>
+            <w:r>
+              <w:rPr>
+                <w:lang w:val="en-US"/>
+              </w:rPr>
+              <w:t>get</w:t>
+            </w:r>
+            <w:r>
+              <w:rPr>
+                <w:lang w:val="en-US"/>
+              </w:rPr>
+              <w:t>CoApplicant</w:t>
+            </w:r>
+            <w:proofErr w:type="spellEnd"/>
+            <w:r>
+              <w:rPr>
+                <w:lang w:val="en-US"/>
+              </w:rPr>
+              <w:t>]</w:t>
+            </w:r>
+            <w:proofErr w:type="gramStart"/>
+            <w:r>
+              <w:rPr>
+                <w:lang w:val="en-US"/>
+              </w:rPr>
+              <w:t>:</w:t>
+            </w:r>
+            <w:proofErr w:type="spellStart"/>
+            <w:r>
+              <w:rPr>
+                <w:lang w:val="en-US"/>
+              </w:rPr>
+              <w:t>collapse</w:t>
             </w:r>
             <w:r>
               <w:rPr>
@@ -788,6 +948,8 @@
               </w:rPr>
               <w:t>:hide</w:t>
             </w:r>
+            <w:proofErr w:type="spellEnd"/>
+            <w:proofErr w:type="gramEnd"/>
             <w:r>
               <w:rPr>
                 <w:lang w:val="en-US"/>
@@ -813,6 +975,7 @@
               </w:rPr>
               <w:t>[[</w:t>
             </w:r>
+            <w:proofErr w:type="spellStart"/>
             <w:r>
               <w:rPr>
                 <w:lang w:val="en-US"/>
@@ -835,7 +998,14 @@
               <w:rPr>
                 <w:lang w:val="en-US"/>
               </w:rPr>
-              <w:t>Name]]</w:t>
+              <w:t>Name</w:t>
+            </w:r>
+            <w:proofErr w:type="spellEnd"/>
+            <w:r>
+              <w:rPr>
+                <w:lang w:val="en-US"/>
+              </w:rPr>
+              <w:t>]]</w:t>
             </w:r>
           </w:p>
           <w:tbl>
@@ -850,7 +1020,7 @@
                 <w:insideH w:val="none" w:sz="0" w:space="0" w:color="auto"/>
                 <w:insideV w:val="none" w:sz="0" w:space="0" w:color="auto"/>
               </w:tblBorders>
-              <w:tblLook w:val="04A0" w:firstRow="1" w:lastRow="0" w:firstColumn="1" w:lastColumn="0" w:noHBand="0" w:noVBand="1"/>
+              <w:tblLook w:val="04A0"/>
             </w:tblPr>
             <w:tblGrid>
               <w:gridCol w:w="9072"/>
@@ -879,6 +1049,7 @@
                     </w:rPr>
                     <w:t>[[</w:t>
                   </w:r>
+                  <w:proofErr w:type="spellStart"/>
                   <w:r>
                     <w:rPr>
                       <w:lang w:val="en-US"/>
@@ -913,7 +1084,14 @@
                     <w:rPr>
                       <w:lang w:val="en-US"/>
                     </w:rPr>
-                    <w:t>Name]]</w:t>
+                    <w:t>Name</w:t>
+                  </w:r>
+                  <w:proofErr w:type="spellEnd"/>
+                  <w:r>
+                    <w:rPr>
+                      <w:lang w:val="en-US"/>
+                    </w:rPr>
+                    <w:t>]]</w:t>
                   </w:r>
                   <w:r>
                     <w:rPr>
@@ -921,6 +1099,7 @@
                     </w:rPr>
                     <w:t xml:space="preserve"> [[</w:t>
                   </w:r>
+                  <w:proofErr w:type="spellStart"/>
                   <w:r>
                     <w:rPr>
                       <w:lang w:val="en-US"/>
@@ -943,7 +1122,21 @@
                     <w:rPr>
                       <w:lang w:val="en-US"/>
                     </w:rPr>
-                    <w:t>FromUntil]:collapse</w:t>
+                    <w:t>FromUntil</w:t>
+                  </w:r>
+                  <w:proofErr w:type="spellEnd"/>
+                  <w:r>
+                    <w:rPr>
+                      <w:lang w:val="en-US"/>
+                    </w:rPr>
+                    <w:t>]:</w:t>
+                  </w:r>
+                  <w:proofErr w:type="spellStart"/>
+                  <w:r>
+                    <w:rPr>
+                      <w:lang w:val="en-US"/>
+                    </w:rPr>
+                    <w:t>collapse</w:t>
                   </w:r>
                   <w:r>
                     <w:rPr>
@@ -951,6 +1144,7 @@
                     </w:rPr>
                     <w:t>:hide</w:t>
                   </w:r>
+                  <w:proofErr w:type="spellEnd"/>
                   <w:r>
                     <w:rPr>
                       <w:lang w:val="en-US"/>
@@ -1180,6 +1374,7 @@
                     </w:rPr>
                     <w:t>[[</w:t>
                   </w:r>
+                  <w:proofErr w:type="spellStart"/>
                   <w:r>
                     <w:rPr>
                       <w:lang w:val="en-US"/>
@@ -1214,7 +1409,14 @@
                     <w:rPr>
                       <w:lang w:val="en-US"/>
                     </w:rPr>
-                    <w:t>Name]]</w:t>
+                    <w:t>Name</w:t>
+                  </w:r>
+                  <w:proofErr w:type="spellEnd"/>
+                  <w:r>
+                    <w:rPr>
+                      <w:lang w:val="en-US"/>
+                    </w:rPr>
+                    <w:t>]]</w:t>
                   </w:r>
                   <w:r>
                     <w:rPr>
@@ -1222,6 +1424,7 @@
                     </w:rPr>
                     <w:t xml:space="preserve"> [[</w:t>
                   </w:r>
+                  <w:proofErr w:type="spellStart"/>
                   <w:r>
                     <w:rPr>
                       <w:lang w:val="en-US"/>
@@ -1244,7 +1447,21 @@
                     <w:rPr>
                       <w:lang w:val="en-US"/>
                     </w:rPr>
-                    <w:t>From]:collapse</w:t>
+                    <w:t>From</w:t>
+                  </w:r>
+                  <w:proofErr w:type="spellEnd"/>
+                  <w:r>
+                    <w:rPr>
+                      <w:lang w:val="en-US"/>
+                    </w:rPr>
+                    <w:t>]:</w:t>
+                  </w:r>
+                  <w:proofErr w:type="spellStart"/>
+                  <w:r>
+                    <w:rPr>
+                      <w:lang w:val="en-US"/>
+                    </w:rPr>
+                    <w:t>collapse</w:t>
                   </w:r>
                   <w:r>
                     <w:rPr>
@@ -1252,6 +1469,7 @@
                     </w:rPr>
                     <w:t>:hide</w:t>
                   </w:r>
+                  <w:proofErr w:type="spellEnd"/>
                   <w:r>
                     <w:rPr>
                       <w:lang w:val="en-US"/>
@@ -1388,7 +1606,7 @@
 </file>
 
 <file path=word/styles.xml><?xml version="1.0" encoding="utf-8"?>
-<w:styles xmlns:mc="http://schemas.openxmlformats.org/markup-compatibility/2006" xmlns:r="http://schemas.openxmlformats.org/officeDocument/2006/relationships" xmlns:w="http://schemas.openxmlformats.org/wordprocessingml/2006/main" xmlns:w14="http://schemas.microsoft.com/office/word/2010/wordml" mc:Ignorable="w14">
+<w:styles xmlns:r="http://schemas.openxmlformats.org/officeDocument/2006/relationships" xmlns:w="http://schemas.openxmlformats.org/wordprocessingml/2006/main">
   <w:docDefaults>
     <w:rPrDefault>
       <w:rPr>
@@ -1606,6 +1824,7 @@
     <w:uiPriority w:val="99"/>
     <w:semiHidden/>
     <w:unhideWhenUsed/>
+    <w:qFormat/>
     <w:tblPr>
       <w:tblInd w:w="0" w:type="dxa"/>
       <w:tblCellMar>
@@ -1685,6 +1904,7 @@
       <w:spacing w:after="0" w:line="240" w:lineRule="auto"/>
     </w:pPr>
     <w:tblPr>
+      <w:tblInd w:w="0" w:type="dxa"/>
       <w:tblBorders>
         <w:top w:val="single" w:sz="4" w:space="0" w:color="auto"/>
         <w:left w:val="single" w:sz="4" w:space="0" w:color="auto"/>
@@ -1693,6 +1913,12 @@
         <w:insideH w:val="single" w:sz="4" w:space="0" w:color="auto"/>
         <w:insideV w:val="single" w:sz="4" w:space="0" w:color="auto"/>
       </w:tblBorders>
+      <w:tblCellMar>
+        <w:top w:w="0" w:type="dxa"/>
+        <w:left w:w="108" w:type="dxa"/>
+        <w:bottom w:w="0" w:type="dxa"/>
+        <w:right w:w="108" w:type="dxa"/>
+      </w:tblCellMar>
     </w:tblPr>
   </w:style>
   <w:style w:type="character" w:customStyle="1" w:styleId="Heading2Char">
@@ -1721,6 +1947,7 @@
     <w:tblPr>
       <w:tblStyleRowBandSize w:val="1"/>
       <w:tblStyleColBandSize w:val="1"/>
+      <w:tblInd w:w="0" w:type="dxa"/>
       <w:tblBorders>
         <w:top w:val="single" w:sz="8" w:space="0" w:color="7BA0CD" w:themeColor="accent1" w:themeTint="BF"/>
         <w:left w:val="single" w:sz="8" w:space="0" w:color="7BA0CD" w:themeColor="accent1" w:themeTint="BF"/>
@@ -1728,6 +1955,12 @@
         <w:right w:val="single" w:sz="8" w:space="0" w:color="7BA0CD" w:themeColor="accent1" w:themeTint="BF"/>
         <w:insideH w:val="single" w:sz="8" w:space="0" w:color="7BA0CD" w:themeColor="accent1" w:themeTint="BF"/>
       </w:tblBorders>
+      <w:tblCellMar>
+        <w:top w:w="0" w:type="dxa"/>
+        <w:left w:w="108" w:type="dxa"/>
+        <w:bottom w:w="0" w:type="dxa"/>
+        <w:right w:w="108" w:type="dxa"/>
+      </w:tblCellMar>
     </w:tblPr>
     <w:tblStylePr w:type="firstRow">
       <w:pPr>

</xml_diff>